<commit_message>
added LMS Assignment2 scshts
</commit_message>
<xml_diff>
--- a/EdurekaAssignmentScshts.docx
+++ b/EdurekaAssignmentScshts.docx
@@ -34,7 +34,14 @@
           <w:b/>
           <w:bCs/>
         </w:rPr>
-        <w:t>Date: 12</w:t>
+        <w:t>Date: 1</w:t>
+      </w:r>
+      <w:r>
+        <w:rPr>
+          <w:b/>
+          <w:bCs/>
+        </w:rPr>
+        <w:t>3</w:t>
       </w:r>
       <w:r>
         <w:rPr>
@@ -95,6 +102,10 @@
     <w:p>
       <w:pPr>
         <w:pStyle w:val="Heading1"/>
+        <w:numPr>
+          <w:ilvl w:val="0"/>
+          <w:numId w:val="2"/>
+        </w:numPr>
         <w:bidi w:val="0"/>
         <w:ind w:hanging="0" w:start="0"/>
         <w:jc w:val="start"/>
@@ -108,6 +119,10 @@
     <w:p>
       <w:pPr>
         <w:pStyle w:val="Heading2"/>
+        <w:numPr>
+          <w:ilvl w:val="1"/>
+          <w:numId w:val="2"/>
+        </w:numPr>
         <w:bidi w:val="0"/>
         <w:ind w:hanging="0" w:start="0"/>
         <w:jc w:val="start"/>
@@ -132,6 +147,10 @@
     <w:p>
       <w:pPr>
         <w:pStyle w:val="Heading2"/>
+        <w:numPr>
+          <w:ilvl w:val="1"/>
+          <w:numId w:val="2"/>
+        </w:numPr>
         <w:bidi w:val="0"/>
         <w:ind w:hanging="0" w:start="0"/>
         <w:jc w:val="start"/>
@@ -150,7 +169,6 @@
         <w:rPr/>
       </w:pPr>
       <w:r>
-        <w:rPr/>
         <w:drawing>
           <wp:anchor behindDoc="0" distT="0" distB="0" distL="0" distR="0" simplePos="0" locked="0" layoutInCell="0" allowOverlap="1" relativeHeight="2">
             <wp:simplePos x="0" y="0"/>
@@ -197,6 +215,773 @@
           </wp:anchor>
         </w:drawing>
       </w:r>
+      <w:r>
+        <w:rPr/>
+        <w:tab/>
+        <w:tab/>
+        <w:tab/>
+        <w:tab/>
+        <w:tab/>
+        <w:tab/>
+        <w:tab/>
+        <w:tab/>
+        <w:tab/>
+        <w:tab/>
+        <w:tab/>
+        <w:tab/>
+        <w:tab/>
+        <w:tab/>
+        <w:tab/>
+        <w:tab/>
+        <w:tab/>
+        <w:tab/>
+        <w:tab/>
+        <w:tab/>
+        <w:tab/>
+        <w:tab/>
+        <w:tab/>
+        <w:tab/>
+        <w:tab/>
+        <w:tab/>
+        <w:tab/>
+        <w:tab/>
+        <w:tab/>
+        <w:tab/>
+        <w:tab/>
+        <w:tab/>
+        <w:tab/>
+        <w:tab/>
+        <w:tab/>
+        <w:tab/>
+        <w:tab/>
+        <w:tab/>
+        <w:tab/>
+        <w:tab/>
+        <w:tab/>
+        <w:tab/>
+        <w:tab/>
+        <w:tab/>
+        <w:tab/>
+        <w:tab/>
+        <w:tab/>
+        <w:tab/>
+        <w:tab/>
+        <w:tab/>
+        <w:tab/>
+        <w:tab/>
+        <w:tab/>
+        <w:tab/>
+        <w:tab/>
+        <w:tab/>
+        <w:tab/>
+        <w:tab/>
+        <w:tab/>
+        <w:tab/>
+        <w:tab/>
+        <w:tab/>
+        <w:tab/>
+        <w:tab/>
+        <w:tab/>
+        <w:tab/>
+        <w:tab/>
+        <w:tab/>
+        <w:tab/>
+        <w:tab/>
+        <w:tab/>
+        <w:tab/>
+        <w:tab/>
+        <w:tab/>
+        <w:tab/>
+        <w:tab/>
+        <w:tab/>
+        <w:tab/>
+        <w:tab/>
+        <w:tab/>
+        <w:tab/>
+        <w:tab/>
+        <w:tab/>
+        <w:tab/>
+        <w:tab/>
+        <w:tab/>
+        <w:tab/>
+        <w:tab/>
+        <w:tab/>
+        <w:tab/>
+        <w:tab/>
+        <w:tab/>
+        <w:tab/>
+        <w:tab/>
+        <w:tab/>
+        <w:tab/>
+        <w:tab/>
+        <w:tab/>
+        <w:tab/>
+        <w:tab/>
+        <w:tab/>
+        <w:tab/>
+        <w:tab/>
+        <w:tab/>
+        <w:tab/>
+        <w:tab/>
+        <w:tab/>
+        <w:tab/>
+        <w:tab/>
+        <w:tab/>
+        <w:tab/>
+        <w:tab/>
+        <w:tab/>
+        <w:tab/>
+        <w:tab/>
+        <w:tab/>
+        <w:tab/>
+        <w:tab/>
+        <w:tab/>
+        <w:tab/>
+        <w:tab/>
+        <w:tab/>
+        <w:tab/>
+        <w:tab/>
+        <w:tab/>
+        <w:tab/>
+        <w:tab/>
+        <w:tab/>
+        <w:tab/>
+        <w:tab/>
+        <w:tab/>
+        <w:tab/>
+        <w:tab/>
+        <w:tab/>
+        <w:tab/>
+        <w:tab/>
+        <w:tab/>
+        <w:tab/>
+        <w:tab/>
+        <w:tab/>
+        <w:tab/>
+        <w:tab/>
+        <w:tab/>
+        <w:tab/>
+        <w:tab/>
+        <w:tab/>
+        <w:tab/>
+        <w:tab/>
+        <w:tab/>
+        <w:tab/>
+        <w:tab/>
+        <w:tab/>
+        <w:tab/>
+        <w:tab/>
+        <w:tab/>
+        <w:tab/>
+        <w:tab/>
+        <w:tab/>
+        <w:tab/>
+        <w:tab/>
+        <w:tab/>
+        <w:tab/>
+        <w:tab/>
+        <w:tab/>
+        <w:tab/>
+        <w:tab/>
+        <w:tab/>
+        <w:tab/>
+        <w:tab/>
+        <w:tab/>
+        <w:tab/>
+        <w:tab/>
+        <w:tab/>
+        <w:tab/>
+        <w:tab/>
+        <w:tab/>
+        <w:tab/>
+        <w:tab/>
+        <w:tab/>
+        <w:tab/>
+        <w:tab/>
+        <w:tab/>
+        <w:tab/>
+        <w:tab/>
+        <w:tab/>
+        <w:tab/>
+        <w:tab/>
+        <w:tab/>
+        <w:tab/>
+        <w:tab/>
+        <w:tab/>
+        <w:tab/>
+        <w:tab/>
+        <w:tab/>
+        <w:tab/>
+        <w:tab/>
+      </w:r>
+    </w:p>
+    <w:p>
+      <w:pPr>
+        <w:pStyle w:val="Heading2"/>
+        <w:numPr>
+          <w:ilvl w:val="1"/>
+          <w:numId w:val="2"/>
+        </w:numPr>
+        <w:ind w:hanging="0" w:start="0"/>
+        <w:rPr/>
+      </w:pPr>
+      <w:r>
+        <w:rPr/>
+        <w:t>Question 3</w:t>
+      </w:r>
+    </w:p>
+    <w:p>
+      <w:pPr>
+        <w:pStyle w:val="Normal"/>
+        <w:bidi w:val="0"/>
+        <w:jc w:val="start"/>
+        <w:rPr/>
+      </w:pPr>
+      <w:r>
+        <w:rPr/>
+        <w:drawing>
+          <wp:anchor behindDoc="0" distT="0" distB="0" distL="0" distR="0" simplePos="0" locked="0" layoutInCell="0" allowOverlap="1" relativeHeight="3">
+            <wp:simplePos x="0" y="0"/>
+            <wp:positionH relativeFrom="column">
+              <wp:posOffset>90805</wp:posOffset>
+            </wp:positionH>
+            <wp:positionV relativeFrom="paragraph">
+              <wp:posOffset>154940</wp:posOffset>
+            </wp:positionV>
+            <wp:extent cx="5577840" cy="1651000"/>
+            <wp:effectExtent l="0" t="0" r="0" b="0"/>
+            <wp:wrapSquare wrapText="largest"/>
+            <wp:docPr id="2" name="Image2" descr="" title=""/>
+            <wp:cNvGraphicFramePr>
+              <a:graphicFrameLocks xmlns:a="http://schemas.openxmlformats.org/drawingml/2006/main" noChangeAspect="1"/>
+            </wp:cNvGraphicFramePr>
+            <a:graphic xmlns:a="http://schemas.openxmlformats.org/drawingml/2006/main">
+              <a:graphicData uri="http://schemas.openxmlformats.org/drawingml/2006/picture">
+                <pic:pic xmlns:pic="http://schemas.openxmlformats.org/drawingml/2006/picture">
+                  <pic:nvPicPr>
+                    <pic:cNvPr id="2" name="Image2" descr="" title=""/>
+                    <pic:cNvPicPr>
+                      <a:picLocks noChangeAspect="1" noChangeArrowheads="1"/>
+                    </pic:cNvPicPr>
+                  </pic:nvPicPr>
+                  <pic:blipFill>
+                    <a:blip r:embed="rId3"/>
+                    <a:stretch>
+                      <a:fillRect/>
+                    </a:stretch>
+                  </pic:blipFill>
+                  <pic:spPr bwMode="auto">
+                    <a:xfrm>
+                      <a:off x="0" y="0"/>
+                      <a:ext cx="5577840" cy="1651000"/>
+                    </a:xfrm>
+                    <a:prstGeom prst="rect">
+                      <a:avLst/>
+                    </a:prstGeom>
+                  </pic:spPr>
+                </pic:pic>
+              </a:graphicData>
+            </a:graphic>
+          </wp:anchor>
+        </w:drawing>
+      </w:r>
+    </w:p>
+    <w:p>
+      <w:pPr>
+        <w:pStyle w:val="BodyText"/>
+        <w:rPr/>
+      </w:pPr>
+      <w:r>
+        <w:rPr/>
+        <w:tab/>
+        <w:tab/>
+        <w:tab/>
+        <w:tab/>
+        <w:tab/>
+        <w:tab/>
+      </w:r>
+    </w:p>
+    <w:p>
+      <w:pPr>
+        <w:pStyle w:val="Heading2"/>
+        <w:numPr>
+          <w:ilvl w:val="1"/>
+          <w:numId w:val="2"/>
+        </w:numPr>
+        <w:ind w:hanging="0" w:start="0"/>
+        <w:rPr/>
+      </w:pPr>
+      <w:r>
+        <w:rPr/>
+        <w:t>Question 4</w:t>
+      </w:r>
+    </w:p>
+    <w:p>
+      <w:pPr>
+        <w:pStyle w:val="Normal"/>
+        <w:bidi w:val="0"/>
+        <w:jc w:val="start"/>
+        <w:rPr/>
+      </w:pPr>
+      <w:r>
+        <w:rPr/>
+        <w:drawing>
+          <wp:anchor behindDoc="0" distT="0" distB="0" distL="0" distR="0" simplePos="0" locked="0" layoutInCell="0" allowOverlap="1" relativeHeight="4">
+            <wp:simplePos x="0" y="0"/>
+            <wp:positionH relativeFrom="column">
+              <wp:align>center</wp:align>
+            </wp:positionH>
+            <wp:positionV relativeFrom="paragraph">
+              <wp:posOffset>635</wp:posOffset>
+            </wp:positionV>
+            <wp:extent cx="4441825" cy="2041525"/>
+            <wp:effectExtent l="0" t="0" r="0" b="0"/>
+            <wp:wrapTopAndBottom/>
+            <wp:docPr id="3" name="Image3" descr="" title=""/>
+            <wp:cNvGraphicFramePr>
+              <a:graphicFrameLocks xmlns:a="http://schemas.openxmlformats.org/drawingml/2006/main" noChangeAspect="1"/>
+            </wp:cNvGraphicFramePr>
+            <a:graphic xmlns:a="http://schemas.openxmlformats.org/drawingml/2006/main">
+              <a:graphicData uri="http://schemas.openxmlformats.org/drawingml/2006/picture">
+                <pic:pic xmlns:pic="http://schemas.openxmlformats.org/drawingml/2006/picture">
+                  <pic:nvPicPr>
+                    <pic:cNvPr id="3" name="Image3" descr="" title=""/>
+                    <pic:cNvPicPr>
+                      <a:picLocks noChangeAspect="1" noChangeArrowheads="1"/>
+                    </pic:cNvPicPr>
+                  </pic:nvPicPr>
+                  <pic:blipFill>
+                    <a:blip r:embed="rId4"/>
+                    <a:stretch>
+                      <a:fillRect/>
+                    </a:stretch>
+                  </pic:blipFill>
+                  <pic:spPr bwMode="auto">
+                    <a:xfrm>
+                      <a:off x="0" y="0"/>
+                      <a:ext cx="4441825" cy="2041525"/>
+                    </a:xfrm>
+                    <a:prstGeom prst="rect">
+                      <a:avLst/>
+                    </a:prstGeom>
+                  </pic:spPr>
+                </pic:pic>
+              </a:graphicData>
+            </a:graphic>
+          </wp:anchor>
+        </w:drawing>
+      </w:r>
+    </w:p>
+    <w:p>
+      <w:pPr>
+        <w:pStyle w:val="Normal"/>
+        <w:bidi w:val="0"/>
+        <w:jc w:val="start"/>
+        <w:rPr/>
+      </w:pPr>
+      <w:r>
+        <w:rPr/>
+      </w:r>
+    </w:p>
+    <w:p>
+      <w:pPr>
+        <w:pStyle w:val="Heading2"/>
+        <w:numPr>
+          <w:ilvl w:val="1"/>
+          <w:numId w:val="2"/>
+        </w:numPr>
+        <w:ind w:hanging="0" w:start="0"/>
+        <w:rPr/>
+      </w:pPr>
+      <w:r>
+        <w:rPr/>
+        <w:t>Question 5</w:t>
+      </w:r>
+    </w:p>
+    <w:p>
+      <w:pPr>
+        <w:pStyle w:val="Normal"/>
+        <w:bidi w:val="0"/>
+        <w:jc w:val="start"/>
+        <w:rPr/>
+      </w:pPr>
+      <w:r>
+        <w:rPr/>
+        <w:drawing>
+          <wp:anchor behindDoc="0" distT="0" distB="0" distL="0" distR="0" simplePos="0" locked="0" layoutInCell="0" allowOverlap="1" relativeHeight="5">
+            <wp:simplePos x="0" y="0"/>
+            <wp:positionH relativeFrom="column">
+              <wp:align>center</wp:align>
+            </wp:positionH>
+            <wp:positionV relativeFrom="paragraph">
+              <wp:posOffset>635</wp:posOffset>
+            </wp:positionV>
+            <wp:extent cx="2733040" cy="1534160"/>
+            <wp:effectExtent l="0" t="0" r="0" b="0"/>
+            <wp:wrapTopAndBottom/>
+            <wp:docPr id="4" name="Image4" descr="" title=""/>
+            <wp:cNvGraphicFramePr>
+              <a:graphicFrameLocks xmlns:a="http://schemas.openxmlformats.org/drawingml/2006/main" noChangeAspect="1"/>
+            </wp:cNvGraphicFramePr>
+            <a:graphic xmlns:a="http://schemas.openxmlformats.org/drawingml/2006/main">
+              <a:graphicData uri="http://schemas.openxmlformats.org/drawingml/2006/picture">
+                <pic:pic xmlns:pic="http://schemas.openxmlformats.org/drawingml/2006/picture">
+                  <pic:nvPicPr>
+                    <pic:cNvPr id="4" name="Image4" descr="" title=""/>
+                    <pic:cNvPicPr>
+                      <a:picLocks noChangeAspect="1" noChangeArrowheads="1"/>
+                    </pic:cNvPicPr>
+                  </pic:nvPicPr>
+                  <pic:blipFill>
+                    <a:blip r:embed="rId5"/>
+                    <a:stretch>
+                      <a:fillRect/>
+                    </a:stretch>
+                  </pic:blipFill>
+                  <pic:spPr bwMode="auto">
+                    <a:xfrm>
+                      <a:off x="0" y="0"/>
+                      <a:ext cx="2733040" cy="1534160"/>
+                    </a:xfrm>
+                    <a:prstGeom prst="rect">
+                      <a:avLst/>
+                    </a:prstGeom>
+                  </pic:spPr>
+                </pic:pic>
+              </a:graphicData>
+            </a:graphic>
+          </wp:anchor>
+        </w:drawing>
+      </w:r>
+    </w:p>
+    <w:p>
+      <w:pPr>
+        <w:pStyle w:val="Heading2"/>
+        <w:numPr>
+          <w:ilvl w:val="1"/>
+          <w:numId w:val="2"/>
+        </w:numPr>
+        <w:ind w:hanging="0" w:start="0"/>
+        <w:rPr/>
+      </w:pPr>
+      <w:r>
+        <w:rPr/>
+        <w:t>Question 6</w:t>
+      </w:r>
+    </w:p>
+    <w:p>
+      <w:pPr>
+        <w:pStyle w:val="BodyText"/>
+        <w:rPr/>
+      </w:pPr>
+      <w:r>
+        <w:rPr/>
+        <w:t>Check the output &gt; No of steps are: 4 (input is 4)</w:t>
+      </w:r>
+    </w:p>
+    <w:p>
+      <w:pPr>
+        <w:pStyle w:val="Normal"/>
+        <w:bidi w:val="0"/>
+        <w:jc w:val="start"/>
+        <w:rPr/>
+      </w:pPr>
+      <w:r>
+        <w:rPr/>
+      </w:r>
+    </w:p>
+    <w:p>
+      <w:pPr>
+        <w:pStyle w:val="Normal"/>
+        <w:bidi w:val="0"/>
+        <w:jc w:val="start"/>
+        <w:rPr/>
+      </w:pPr>
+      <w:r>
+        <w:rPr/>
+        <w:drawing>
+          <wp:anchor behindDoc="0" distT="0" distB="0" distL="0" distR="0" simplePos="0" locked="0" layoutInCell="0" allowOverlap="1" relativeHeight="6">
+            <wp:simplePos x="0" y="0"/>
+            <wp:positionH relativeFrom="column">
+              <wp:align>center</wp:align>
+            </wp:positionH>
+            <wp:positionV relativeFrom="paragraph">
+              <wp:posOffset>635</wp:posOffset>
+            </wp:positionV>
+            <wp:extent cx="5273675" cy="2114550"/>
+            <wp:effectExtent l="0" t="0" r="0" b="0"/>
+            <wp:wrapSquare wrapText="largest"/>
+            <wp:docPr id="5" name="Image5" descr="" title=""/>
+            <wp:cNvGraphicFramePr>
+              <a:graphicFrameLocks xmlns:a="http://schemas.openxmlformats.org/drawingml/2006/main" noChangeAspect="1"/>
+            </wp:cNvGraphicFramePr>
+            <a:graphic xmlns:a="http://schemas.openxmlformats.org/drawingml/2006/main">
+              <a:graphicData uri="http://schemas.openxmlformats.org/drawingml/2006/picture">
+                <pic:pic xmlns:pic="http://schemas.openxmlformats.org/drawingml/2006/picture">
+                  <pic:nvPicPr>
+                    <pic:cNvPr id="5" name="Image5" descr="" title=""/>
+                    <pic:cNvPicPr>
+                      <a:picLocks noChangeAspect="1" noChangeArrowheads="1"/>
+                    </pic:cNvPicPr>
+                  </pic:nvPicPr>
+                  <pic:blipFill>
+                    <a:blip r:embed="rId6"/>
+                    <a:stretch>
+                      <a:fillRect/>
+                    </a:stretch>
+                  </pic:blipFill>
+                  <pic:spPr bwMode="auto">
+                    <a:xfrm>
+                      <a:off x="0" y="0"/>
+                      <a:ext cx="5273675" cy="2114550"/>
+                    </a:xfrm>
+                    <a:prstGeom prst="rect">
+                      <a:avLst/>
+                    </a:prstGeom>
+                  </pic:spPr>
+                </pic:pic>
+              </a:graphicData>
+            </a:graphic>
+          </wp:anchor>
+        </w:drawing>
+      </w:r>
+    </w:p>
+    <w:p>
+      <w:pPr>
+        <w:pStyle w:val="Normal"/>
+        <w:bidi w:val="0"/>
+        <w:jc w:val="start"/>
+        <w:rPr/>
+      </w:pPr>
+      <w:r>
+        <w:rPr/>
+      </w:r>
+    </w:p>
+    <w:p>
+      <w:pPr>
+        <w:pStyle w:val="Normal"/>
+        <w:bidi w:val="0"/>
+        <w:jc w:val="start"/>
+        <w:rPr/>
+      </w:pPr>
+      <w:r>
+        <w:rPr/>
+      </w:r>
+    </w:p>
+    <w:p>
+      <w:pPr>
+        <w:pStyle w:val="Normal"/>
+        <w:bidi w:val="0"/>
+        <w:jc w:val="start"/>
+        <w:rPr/>
+      </w:pPr>
+      <w:r>
+        <w:rPr/>
+      </w:r>
+    </w:p>
+    <w:p>
+      <w:pPr>
+        <w:pStyle w:val="Heading2"/>
+        <w:numPr>
+          <w:ilvl w:val="1"/>
+          <w:numId w:val="2"/>
+        </w:numPr>
+        <w:ind w:hanging="0" w:start="0"/>
+        <w:rPr/>
+      </w:pPr>
+      <w:r>
+        <w:rPr/>
+        <w:t>Question 7</w:t>
+      </w:r>
+    </w:p>
+    <w:p>
+      <w:pPr>
+        <w:pStyle w:val="Normal"/>
+        <w:bidi w:val="0"/>
+        <w:jc w:val="start"/>
+        <w:rPr/>
+      </w:pPr>
+      <w:r>
+        <w:rPr/>
+      </w:r>
+    </w:p>
+    <w:p>
+      <w:pPr>
+        <w:pStyle w:val="Heading2"/>
+        <w:numPr>
+          <w:ilvl w:val="0"/>
+          <w:numId w:val="0"/>
+        </w:numPr>
+        <w:ind w:hanging="0" w:start="0"/>
+        <w:rPr/>
+      </w:pPr>
+      <w:r>
+        <w:rPr/>
+        <w:t>Question 8</w:t>
+      </w:r>
+      <w:r>
+        <w:drawing>
+          <wp:anchor behindDoc="0" distT="0" distB="0" distL="0" distR="0" simplePos="0" locked="0" layoutInCell="0" allowOverlap="1" relativeHeight="7">
+            <wp:simplePos x="0" y="0"/>
+            <wp:positionH relativeFrom="column">
+              <wp:posOffset>1455420</wp:posOffset>
+            </wp:positionH>
+            <wp:positionV relativeFrom="paragraph">
+              <wp:posOffset>409575</wp:posOffset>
+            </wp:positionV>
+            <wp:extent cx="2059940" cy="1022350"/>
+            <wp:effectExtent l="0" t="0" r="0" b="0"/>
+            <wp:wrapTopAndBottom/>
+            <wp:docPr id="6" name="Image6" descr="" title=""/>
+            <wp:cNvGraphicFramePr>
+              <a:graphicFrameLocks xmlns:a="http://schemas.openxmlformats.org/drawingml/2006/main" noChangeAspect="1"/>
+            </wp:cNvGraphicFramePr>
+            <a:graphic xmlns:a="http://schemas.openxmlformats.org/drawingml/2006/main">
+              <a:graphicData uri="http://schemas.openxmlformats.org/drawingml/2006/picture">
+                <pic:pic xmlns:pic="http://schemas.openxmlformats.org/drawingml/2006/picture">
+                  <pic:nvPicPr>
+                    <pic:cNvPr id="6" name="Image6" descr="" title=""/>
+                    <pic:cNvPicPr>
+                      <a:picLocks noChangeAspect="1" noChangeArrowheads="1"/>
+                    </pic:cNvPicPr>
+                  </pic:nvPicPr>
+                  <pic:blipFill>
+                    <a:blip r:embed="rId7"/>
+                    <a:stretch>
+                      <a:fillRect/>
+                    </a:stretch>
+                  </pic:blipFill>
+                  <pic:spPr bwMode="auto">
+                    <a:xfrm>
+                      <a:off x="0" y="0"/>
+                      <a:ext cx="2059940" cy="1022350"/>
+                    </a:xfrm>
+                    <a:prstGeom prst="rect">
+                      <a:avLst/>
+                    </a:prstGeom>
+                  </pic:spPr>
+                </pic:pic>
+              </a:graphicData>
+            </a:graphic>
+          </wp:anchor>
+        </w:drawing>
+      </w:r>
+      <w:r>
+        <w:rPr/>
+        <w:t xml:space="preserve"> </w:t>
+      </w:r>
+    </w:p>
+    <w:p>
+      <w:pPr>
+        <w:pStyle w:val="BodyText"/>
+        <w:rPr/>
+      </w:pPr>
+      <w:r>
+        <w:rPr/>
+      </w:r>
+    </w:p>
+    <w:p>
+      <w:pPr>
+        <w:pStyle w:val="Heading2"/>
+        <w:numPr>
+          <w:ilvl w:val="1"/>
+          <w:numId w:val="2"/>
+        </w:numPr>
+        <w:ind w:hanging="0" w:start="0"/>
+        <w:rPr/>
+      </w:pPr>
+      <w:r>
+        <w:rPr/>
+        <w:t>Question 9</w:t>
+      </w:r>
+    </w:p>
+    <w:p>
+      <w:pPr>
+        <w:pStyle w:val="BodyText"/>
+        <w:rPr/>
+      </w:pPr>
+      <w:r>
+        <w:rPr/>
+        <w:drawing>
+          <wp:anchor behindDoc="0" distT="0" distB="0" distL="0" distR="0" simplePos="0" locked="0" layoutInCell="0" allowOverlap="1" relativeHeight="8">
+            <wp:simplePos x="0" y="0"/>
+            <wp:positionH relativeFrom="column">
+              <wp:align>center</wp:align>
+            </wp:positionH>
+            <wp:positionV relativeFrom="paragraph">
+              <wp:posOffset>635</wp:posOffset>
+            </wp:positionV>
+            <wp:extent cx="3308350" cy="1254760"/>
+            <wp:effectExtent l="0" t="0" r="0" b="0"/>
+            <wp:wrapTopAndBottom/>
+            <wp:docPr id="7" name="Image7" descr="" title=""/>
+            <wp:cNvGraphicFramePr>
+              <a:graphicFrameLocks xmlns:a="http://schemas.openxmlformats.org/drawingml/2006/main" noChangeAspect="1"/>
+            </wp:cNvGraphicFramePr>
+            <a:graphic xmlns:a="http://schemas.openxmlformats.org/drawingml/2006/main">
+              <a:graphicData uri="http://schemas.openxmlformats.org/drawingml/2006/picture">
+                <pic:pic xmlns:pic="http://schemas.openxmlformats.org/drawingml/2006/picture">
+                  <pic:nvPicPr>
+                    <pic:cNvPr id="7" name="Image7" descr="" title=""/>
+                    <pic:cNvPicPr>
+                      <a:picLocks noChangeAspect="1" noChangeArrowheads="1"/>
+                    </pic:cNvPicPr>
+                  </pic:nvPicPr>
+                  <pic:blipFill>
+                    <a:blip r:embed="rId8"/>
+                    <a:stretch>
+                      <a:fillRect/>
+                    </a:stretch>
+                  </pic:blipFill>
+                  <pic:spPr bwMode="auto">
+                    <a:xfrm>
+                      <a:off x="0" y="0"/>
+                      <a:ext cx="3308350" cy="1254760"/>
+                    </a:xfrm>
+                    <a:prstGeom prst="rect">
+                      <a:avLst/>
+                    </a:prstGeom>
+                  </pic:spPr>
+                </pic:pic>
+              </a:graphicData>
+            </a:graphic>
+          </wp:anchor>
+        </w:drawing>
+      </w:r>
+    </w:p>
+    <w:p>
+      <w:pPr>
+        <w:pStyle w:val="Heading2"/>
+        <w:numPr>
+          <w:ilvl w:val="1"/>
+          <w:numId w:val="2"/>
+        </w:numPr>
+        <w:ind w:hanging="0" w:start="0"/>
+        <w:rPr/>
+      </w:pPr>
+      <w:r>
+        <w:rPr/>
+        <w:t>Question 10</w:t>
+      </w:r>
+    </w:p>
+    <w:p>
+      <w:pPr>
+        <w:pStyle w:val="BodyText"/>
+        <w:rPr/>
+      </w:pPr>
+      <w:r>
+        <w:rPr/>
+      </w:r>
+    </w:p>
+    <w:p>
+      <w:pPr>
+        <w:pStyle w:val="BodyText"/>
+        <w:spacing w:before="0" w:after="140"/>
+        <w:rPr/>
+      </w:pPr>
+      <w:r>
+        <w:rPr/>
+      </w:r>
     </w:p>
     <w:sectPr>
       <w:type w:val="nextPage"/>
@@ -205,6 +990,7 @@
       <w:pgNumType w:fmt="decimal"/>
       <w:formProt w:val="false"/>
       <w:textDirection w:val="lrTb"/>
+      <w:docGrid w:type="default" w:linePitch="100" w:charSpace="0"/>
     </w:sectPr>
   </w:body>
 </w:document>
@@ -215,7 +1001,6 @@
   <w:abstractNum w:abstractNumId="1">
     <w:lvl w:ilvl="0">
       <w:start w:val="1"/>
-      <w:pStyle w:val="Heading1"/>
       <w:numFmt w:val="none"/>
       <w:suff w:val="nothing"/>
       <w:lvlText w:val=""/>
@@ -229,7 +1014,6 @@
     </w:lvl>
     <w:lvl w:ilvl="1">
       <w:start w:val="1"/>
-      <w:pStyle w:val="Heading2"/>
       <w:numFmt w:val="none"/>
       <w:suff w:val="nothing"/>
       <w:lvlText w:val=""/>
@@ -331,10 +1115,141 @@
         </w:tabs>
         <w:ind w:start="0" w:hanging="0"/>
       </w:pPr>
+    </w:lvl>
+  </w:abstractNum>
+  <w:abstractNum w:abstractNumId="2">
+    <w:lvl w:ilvl="0">
+      <w:start w:val="1"/>
+      <w:numFmt w:val="none"/>
+      <w:suff w:val="nothing"/>
+      <w:lvlText w:val=""/>
+      <w:lvlJc w:val="start"/>
+      <w:pPr>
+        <w:tabs>
+          <w:tab w:val="num" w:pos="0"/>
+        </w:tabs>
+        <w:ind w:start="0" w:hanging="0"/>
+      </w:pPr>
+      <w:rPr/>
+    </w:lvl>
+    <w:lvl w:ilvl="1">
+      <w:start w:val="1"/>
+      <w:numFmt w:val="none"/>
+      <w:suff w:val="nothing"/>
+      <w:lvlText w:val=""/>
+      <w:lvlJc w:val="start"/>
+      <w:pPr>
+        <w:tabs>
+          <w:tab w:val="num" w:pos="0"/>
+        </w:tabs>
+        <w:ind w:start="0" w:hanging="0"/>
+      </w:pPr>
+      <w:rPr/>
+    </w:lvl>
+    <w:lvl w:ilvl="2">
+      <w:start w:val="1"/>
+      <w:numFmt w:val="none"/>
+      <w:suff w:val="nothing"/>
+      <w:lvlText w:val=""/>
+      <w:lvlJc w:val="start"/>
+      <w:pPr>
+        <w:tabs>
+          <w:tab w:val="num" w:pos="0"/>
+        </w:tabs>
+        <w:ind w:start="0" w:hanging="0"/>
+      </w:pPr>
+      <w:rPr/>
+    </w:lvl>
+    <w:lvl w:ilvl="3">
+      <w:start w:val="1"/>
+      <w:numFmt w:val="none"/>
+      <w:suff w:val="nothing"/>
+      <w:lvlText w:val=""/>
+      <w:lvlJc w:val="start"/>
+      <w:pPr>
+        <w:tabs>
+          <w:tab w:val="num" w:pos="0"/>
+        </w:tabs>
+        <w:ind w:start="0" w:hanging="0"/>
+      </w:pPr>
+      <w:rPr/>
+    </w:lvl>
+    <w:lvl w:ilvl="4">
+      <w:start w:val="1"/>
+      <w:numFmt w:val="none"/>
+      <w:suff w:val="nothing"/>
+      <w:lvlText w:val=""/>
+      <w:lvlJc w:val="start"/>
+      <w:pPr>
+        <w:tabs>
+          <w:tab w:val="num" w:pos="0"/>
+        </w:tabs>
+        <w:ind w:start="0" w:hanging="0"/>
+      </w:pPr>
+      <w:rPr/>
+    </w:lvl>
+    <w:lvl w:ilvl="5">
+      <w:start w:val="1"/>
+      <w:numFmt w:val="none"/>
+      <w:suff w:val="nothing"/>
+      <w:lvlText w:val=""/>
+      <w:lvlJc w:val="start"/>
+      <w:pPr>
+        <w:tabs>
+          <w:tab w:val="num" w:pos="0"/>
+        </w:tabs>
+        <w:ind w:start="0" w:hanging="0"/>
+      </w:pPr>
+      <w:rPr/>
+    </w:lvl>
+    <w:lvl w:ilvl="6">
+      <w:start w:val="1"/>
+      <w:numFmt w:val="none"/>
+      <w:suff w:val="nothing"/>
+      <w:lvlText w:val=""/>
+      <w:lvlJc w:val="start"/>
+      <w:pPr>
+        <w:tabs>
+          <w:tab w:val="num" w:pos="0"/>
+        </w:tabs>
+        <w:ind w:start="0" w:hanging="0"/>
+      </w:pPr>
+      <w:rPr/>
+    </w:lvl>
+    <w:lvl w:ilvl="7">
+      <w:start w:val="1"/>
+      <w:numFmt w:val="none"/>
+      <w:suff w:val="nothing"/>
+      <w:lvlText w:val=""/>
+      <w:lvlJc w:val="start"/>
+      <w:pPr>
+        <w:tabs>
+          <w:tab w:val="num" w:pos="0"/>
+        </w:tabs>
+        <w:ind w:start="0" w:hanging="0"/>
+      </w:pPr>
+      <w:rPr/>
+    </w:lvl>
+    <w:lvl w:ilvl="8">
+      <w:start w:val="1"/>
+      <w:numFmt w:val="none"/>
+      <w:suff w:val="nothing"/>
+      <w:lvlText w:val=""/>
+      <w:lvlJc w:val="start"/>
+      <w:pPr>
+        <w:tabs>
+          <w:tab w:val="num" w:pos="0"/>
+        </w:tabs>
+        <w:ind w:start="0" w:hanging="0"/>
+      </w:pPr>
+      <w:rPr/>
     </w:lvl>
   </w:abstractNum>
   <w:num w:numId="1">
     <w:abstractNumId w:val="1"/>
+  </w:num>
+  <w:num w:numId="2">
+    <w:abstractNumId w:val="2"/>
   </w:num>
 </w:numbering>
 </file>
@@ -353,7 +1268,6 @@
     </w:rPrDefault>
     <w:pPrDefault>
       <w:pPr>
-        <w:widowControl/>
         <w:suppressAutoHyphens w:val="true"/>
       </w:pPr>
     </w:pPrDefault>
@@ -363,7 +1277,10 @@
     <w:qFormat/>
     <w:pPr>
       <w:widowControl/>
+      <w:suppressAutoHyphens w:val="true"/>
       <w:bidi w:val="0"/>
+      <w:spacing w:before="0" w:after="0"/>
+      <w:jc w:val="start"/>
     </w:pPr>
     <w:rPr>
       <w:rFonts w:ascii="Liberation Serif" w:hAnsi="Liberation Serif" w:eastAsia="NSimSun" w:cs="Lucida Sans"/>
@@ -382,7 +1299,7 @@
     <w:pPr>
       <w:numPr>
         <w:ilvl w:val="0"/>
-        <w:numId w:val="1"/>
+        <w:numId w:val="2"/>
       </w:numPr>
       <w:spacing w:before="240" w:after="120"/>
       <w:outlineLvl w:val="0"/>
@@ -402,7 +1319,7 @@
     <w:pPr>
       <w:numPr>
         <w:ilvl w:val="1"/>
-        <w:numId w:val="1"/>
+        <w:numId w:val="2"/>
       </w:numPr>
       <w:spacing w:before="200" w:after="120"/>
       <w:outlineLvl w:val="1"/>

</xml_diff>